<commit_message>
Work(adding headers and footers)
</commit_message>
<xml_diff>
--- a/Documents/Text.docx
+++ b/Documents/Text.docx
@@ -28,6 +28,22 @@
     </w:p>
     <w:p>
       <w:pPr>
+        <w:rPr>
+          <w:lang w:val="ru-RU"/>
+        </w:rPr>
+      </w:pPr>
+    </w:p>
+    <w:p>
+      <w:pPr>
+        <w:rPr>
+          <w:lang w:val="ru-RU"/>
+        </w:rPr>
+      </w:pPr>
+      <w:bookmarkStart w:id="0" w:name="_GoBack"/>
+      <w:bookmarkEnd w:id="0"/>
+    </w:p>
+    <w:p>
+      <w:pPr>
         <w:spacing w:before="30" w:after="30" w:line="360" w:lineRule="auto"/>
         <w:jc w:val="center"/>
         <w:rPr>
@@ -55,8 +71,139 @@
         <w:rPr>
           <w:lang w:val="ru-RU"/>
         </w:rPr>
-        <w:t xml:space="preserve">            Переход от вертикального бурения к горизонтальному был стимулирован развитием технологий, которые привели отрасль от зависимости от традиционных забойных двигателей и силовых приводов к КНБК с роторными управляемыми системами. Последней инновацией является гибридная система, которая сочетает в себе эксплуатационные возможности поворотной управляемой системы с высокой производительностью забойного двигателя.</w:t>
-      </w:r>
+        <w:t xml:space="preserve">            Переход от вертикального бурения к горизонтальному был стимулирован развитием технологий, которые привели отрасль от зависимости от традиционных забойных двигателей и силовых приводов к КНБК с роторными управляемыми системами. </w:t>
+      </w:r>
+    </w:p>
+    <w:p>
+      <w:pPr>
+        <w:spacing w:before="23" w:after="23"/>
+        <w:jc w:val="both"/>
+        <w:rPr>
+          <w:lang w:val="ru-RU"/>
+        </w:rPr>
+      </w:pPr>
+    </w:p>
+    <w:p>
+      <w:pPr>
+        <w:spacing w:before="23" w:after="23"/>
+        <w:jc w:val="both"/>
+        <w:rPr>
+          <w:lang w:val="ru-RU"/>
+        </w:rPr>
+      </w:pPr>
+      <w:r>
+        <w:rPr>
+          <w:lang w:val="ru-RU"/>
+        </w:rPr>
+        <w:t>Последней инновацией является гибридная система, которая сочетает в себе эксплуатационные возможности поворотной управляемой системы с высокой производительностью забойного двигателя.</w:t>
+      </w:r>
+    </w:p>
+    <w:p>
+      <w:pPr>
+        <w:rPr>
+          <w:lang w:val="ru-RU"/>
+        </w:rPr>
+      </w:pPr>
+      <w:r>
+        <w:rPr>
+          <w:noProof/>
+          <w:lang w:val="ru-RU" w:eastAsia="ru-RU"/>
+        </w:rPr>
+        <w:drawing>
+          <wp:inline distT="0" distB="0" distL="0" distR="0" wp14:anchorId="4E9ED340" wp14:editId="334F3B4F">
+            <wp:extent cx="3019846" cy="3429479"/>
+            <wp:effectExtent l="0" t="0" r="0" b="0"/>
+            <wp:docPr id="1" name="Рисунок 1"/>
+            <wp:cNvGraphicFramePr>
+              <a:graphicFrameLocks xmlns:a="http://schemas.openxmlformats.org/drawingml/2006/main" noChangeAspect="1"/>
+            </wp:cNvGraphicFramePr>
+            <a:graphic xmlns:a="http://schemas.openxmlformats.org/drawingml/2006/main">
+              <a:graphicData uri="http://schemas.openxmlformats.org/drawingml/2006/picture">
+                <pic:pic xmlns:pic="http://schemas.openxmlformats.org/drawingml/2006/picture">
+                  <pic:nvPicPr>
+                    <pic:cNvPr id="1" name=""/>
+                    <pic:cNvPicPr/>
+                  </pic:nvPicPr>
+                  <pic:blipFill>
+                    <a:blip r:embed="rId7"/>
+                    <a:stretch>
+                      <a:fillRect/>
+                    </a:stretch>
+                  </pic:blipFill>
+                  <pic:spPr>
+                    <a:xfrm>
+                      <a:off x="0" y="0"/>
+                      <a:ext cx="3019846" cy="3429479"/>
+                    </a:xfrm>
+                    <a:prstGeom prst="rect">
+                      <a:avLst/>
+                    </a:prstGeom>
+                  </pic:spPr>
+                </pic:pic>
+              </a:graphicData>
+            </a:graphic>
+          </wp:inline>
+        </w:drawing>
+      </w:r>
+    </w:p>
+    <w:p>
+      <w:pPr>
+        <w:spacing w:before="23" w:after="23"/>
+        <w:jc w:val="both"/>
+        <w:rPr>
+          <w:lang w:val="ru-RU"/>
+        </w:rPr>
+      </w:pPr>
+      <w:r>
+        <w:rPr>
+          <w:lang w:val="ru-RU"/>
+        </w:rPr>
+        <w:t xml:space="preserve">Частичная возможность бурения наклонных скважин появилась благодаря развитию роторного бурения и шарошечных долот.  Конструкция этих долот заставляет их смещаться вбок или перемещаться в зависимости от различных параметров пласта и бурения, таких как глубина и твердость пласта, скорость вращения, вес долота.  В некоторых регионах опытные бурильщики </w:t>
+      </w:r>
+      <w:r>
+        <w:rPr>
+          <w:lang w:val="ru-RU"/>
+        </w:rPr>
+        <w:lastRenderedPageBreak/>
+        <w:t>распознали естественную тенденцию долота двигаться несколько предсказуемым образом. Они часто пытались создать определенный угол опережения, чтобы компенсировать ожидаемый дрейф между фактическим положением долота и радиусом круга допуска желаемого забоя скважины (внизу слева).</w:t>
+      </w:r>
+    </w:p>
+    <w:p>
+      <w:pPr>
+        <w:spacing w:before="23" w:after="23"/>
+        <w:jc w:val="both"/>
+        <w:rPr>
+          <w:lang w:val="ru-RU"/>
+        </w:rPr>
+      </w:pPr>
+      <w:r>
+        <w:rPr>
+          <w:lang w:val="ru-RU"/>
+        </w:rPr>
+        <w:t xml:space="preserve">            Бурильщики также обнаружили, что разные положения ОЦЭ в КНБК могут изменить угол наклона бурильной колонны.  Изменяя расположение стабилизатора, бурильщики могут влиять на баланс колонны, тем самым позволяя увеличивать, поддерживать или уменьшать угол наклона ствола скважины от вертикали. Такие участки называют набором, сбросом и стабилизацией зенитного угла соответственно. Скорость, с которой вращающийся ОЦЭ создает или уменьшает угол наклона, зависит от таких переменных, как расстояние между стабилизаторами, диаметр и жесткость долота, глубина скважины, скорость вращения бурильной колонны, вес долота, твердость пласта и тип долота. Способность сбалансировать КНБК с учетом этих факторов может иметь решающее значение для достижения запланированной цели.</w:t>
+      </w:r>
+    </w:p>
+    <w:p>
+      <w:pPr>
+        <w:spacing w:before="23" w:after="23"/>
+        <w:jc w:val="both"/>
+        <w:rPr>
+          <w:lang w:val="ru-RU"/>
+        </w:rPr>
+      </w:pPr>
+      <w:r>
+        <w:rPr>
+          <w:lang w:val="ru-RU"/>
+        </w:rPr>
+        <w:t xml:space="preserve">            КНБК со стабилизатором, расположенным вблизи долота будет иметь тенденцию к увеличению угла наклона при увеличении осевой нагрузки на долото (ниже). В этой конфигурации БК над стабилизатором будет изгибаться, в то время как стабилизатор вблизи долота действует как точка опоры, толкая долото к верхней стенке ствола скважины.  Другой тип КНБК используется для определения угла сброса. В этом варианте используется один или несколько стабилизаторов; БК под самым нижним стабилизатором в КНБК действуют как маятник, который позволяет силе тяжести тянуть долото к нижней стенке ствола скважины (маятниковая компановка). По достижении желаемого угла бурильщик может использовать другую КНБК для удержания угла.  В данном случае используется КНБК с несколькими стабилизаторами, установленными на равном расстоянии по длине компановки для увеличения жесткости.</w:t>
+      </w:r>
+    </w:p>
+    <w:p>
+      <w:pPr>
+        <w:rPr>
+          <w:lang w:val="ru-RU"/>
+        </w:rPr>
+      </w:pPr>
     </w:p>
     <w:p>
       <w:pPr>
@@ -99,13 +246,18 @@
         <w:rPr>
           <w:lang w:val="ru-RU"/>
         </w:rPr>
-        <w:t xml:space="preserve">В этой статье описываются достижения, которые привели к разработке роторных управляемых систем, и основное внимание уделяется одному из последних этапов их эволюции: роторной управляемой системе </w:t>
-      </w:r>
-      <w:proofErr w:type="spellStart"/>
+        <w:t xml:space="preserve">В этой статье описываются достижения, которые привели к разработке роторных управляемых систем, и основное внимание уделяется одному из </w:t>
+      </w:r>
+      <w:r>
+        <w:rPr>
+          <w:lang w:val="ru-RU"/>
+        </w:rPr>
+        <w:lastRenderedPageBreak/>
+        <w:t xml:space="preserve">последних этапов их эволюции: роторной управляемой системе </w:t>
+      </w:r>
       <w:r>
         <w:t>PowerDrive</w:t>
       </w:r>
-      <w:proofErr w:type="spellEnd"/>
       <w:r>
         <w:rPr>
           <w:lang w:val="ru-RU"/>
@@ -336,8 +488,6 @@
               </w:rPr>
               <w:t>ш</w:t>
             </w:r>
-            <w:bookmarkStart w:id="0" w:name="_GoBack"/>
-            <w:bookmarkEnd w:id="0"/>
           </w:p>
         </w:tc>
       </w:tr>
@@ -350,6 +500,12 @@
       </w:pPr>
     </w:p>
     <w:sectPr>
+      <w:headerReference w:type="even" r:id="rId8"/>
+      <w:headerReference w:type="default" r:id="rId9"/>
+      <w:footerReference w:type="even" r:id="rId10"/>
+      <w:footerReference w:type="default" r:id="rId11"/>
+      <w:headerReference w:type="first" r:id="rId12"/>
+      <w:footerReference w:type="first" r:id="rId13"/>
       <w:pgSz w:w="11906" w:h="16838"/>
       <w:pgMar w:top="1134" w:right="850" w:bottom="1134" w:left="1701" w:header="708" w:footer="708" w:gutter="0"/>
       <w:cols w:space="708"/>
@@ -357,6 +513,146 @@
     </w:sectPr>
   </w:body>
 </w:document>
+</file>
+
+<file path=word/endnotes.xml><?xml version="1.0" encoding="utf-8"?>
+<w:endnotes xmlns:wpc="http://schemas.microsoft.com/office/word/2010/wordprocessingCanvas" xmlns:cx="http://schemas.microsoft.com/office/drawing/2014/chartex" xmlns:mc="http://schemas.openxmlformats.org/markup-compatibility/2006" xmlns:o="urn:schemas-microsoft-com:office:office" xmlns:r="http://schemas.openxmlformats.org/officeDocument/2006/relationships" xmlns:m="http://schemas.openxmlformats.org/officeDocument/2006/math" xmlns:v="urn:schemas-microsoft-com:vml" xmlns:wp14="http://schemas.microsoft.com/office/word/2010/wordprocessingDrawing" xmlns:wp="http://schemas.openxmlformats.org/drawingml/2006/wordprocessingDrawing" xmlns:w10="urn:schemas-microsoft-com:office:word" xmlns:w="http://schemas.openxmlformats.org/wordprocessingml/2006/main" xmlns:w14="http://schemas.microsoft.com/office/word/2010/wordml" xmlns:w15="http://schemas.microsoft.com/office/word/2012/wordml" xmlns:w16se="http://schemas.microsoft.com/office/word/2015/wordml/symex" xmlns:wpg="http://schemas.microsoft.com/office/word/2010/wordprocessingGroup" xmlns:wpi="http://schemas.microsoft.com/office/word/2010/wordprocessingInk" xmlns:wne="http://schemas.microsoft.com/office/word/2006/wordml" xmlns:wps="http://schemas.microsoft.com/office/word/2010/wordprocessingShape" mc:Ignorable="w14 w15 w16se wp14">
+  <w:endnote w:type="separator" w:id="-1">
+    <w:p>
+      <w:pPr>
+        <w:spacing w:after="0" w:line="240" w:lineRule="auto"/>
+      </w:pPr>
+      <w:r>
+        <w:separator/>
+      </w:r>
+    </w:p>
+  </w:endnote>
+  <w:endnote w:type="continuationSeparator" w:id="0">
+    <w:p>
+      <w:pPr>
+        <w:spacing w:after="0" w:line="240" w:lineRule="auto"/>
+      </w:pPr>
+      <w:r>
+        <w:continuationSeparator/>
+      </w:r>
+    </w:p>
+  </w:endnote>
+</w:endnotes>
+</file>
+
+<file path=word/footer1.xml><?xml version="1.0" encoding="utf-8"?>
+<w:ftr xmlns:wpc="http://schemas.microsoft.com/office/word/2010/wordprocessingCanvas" xmlns:cx="http://schemas.microsoft.com/office/drawing/2014/chartex" xmlns:mc="http://schemas.openxmlformats.org/markup-compatibility/2006" xmlns:o="urn:schemas-microsoft-com:office:office" xmlns:r="http://schemas.openxmlformats.org/officeDocument/2006/relationships" xmlns:m="http://schemas.openxmlformats.org/officeDocument/2006/math" xmlns:v="urn:schemas-microsoft-com:vml" xmlns:wp14="http://schemas.microsoft.com/office/word/2010/wordprocessingDrawing" xmlns:wp="http://schemas.openxmlformats.org/drawingml/2006/wordprocessingDrawing" xmlns:w10="urn:schemas-microsoft-com:office:word" xmlns:w="http://schemas.openxmlformats.org/wordprocessingml/2006/main" xmlns:w14="http://schemas.microsoft.com/office/word/2010/wordml" xmlns:w15="http://schemas.microsoft.com/office/word/2012/wordml" xmlns:w16se="http://schemas.microsoft.com/office/word/2015/wordml/symex" xmlns:wpg="http://schemas.microsoft.com/office/word/2010/wordprocessingGroup" xmlns:wpi="http://schemas.microsoft.com/office/word/2010/wordprocessingInk" xmlns:wne="http://schemas.microsoft.com/office/word/2006/wordml" xmlns:wps="http://schemas.microsoft.com/office/word/2010/wordprocessingShape" mc:Ignorable="w14 w15 w16se wp14">
+  <w:p>
+    <w:pPr>
+      <w:pStyle w:val="a7"/>
+    </w:pPr>
+  </w:p>
+</w:ftr>
+</file>
+
+<file path=word/footer2.xml><?xml version="1.0" encoding="utf-8"?>
+<w:ftr xmlns:wpc="http://schemas.microsoft.com/office/word/2010/wordprocessingCanvas" xmlns:cx="http://schemas.microsoft.com/office/drawing/2014/chartex" xmlns:mc="http://schemas.openxmlformats.org/markup-compatibility/2006" xmlns:o="urn:schemas-microsoft-com:office:office" xmlns:r="http://schemas.openxmlformats.org/officeDocument/2006/relationships" xmlns:m="http://schemas.openxmlformats.org/officeDocument/2006/math" xmlns:v="urn:schemas-microsoft-com:vml" xmlns:wp14="http://schemas.microsoft.com/office/word/2010/wordprocessingDrawing" xmlns:wp="http://schemas.openxmlformats.org/drawingml/2006/wordprocessingDrawing" xmlns:w10="urn:schemas-microsoft-com:office:word" xmlns:w="http://schemas.openxmlformats.org/wordprocessingml/2006/main" xmlns:w14="http://schemas.microsoft.com/office/word/2010/wordml" xmlns:w15="http://schemas.microsoft.com/office/word/2012/wordml" xmlns:w16se="http://schemas.microsoft.com/office/word/2015/wordml/symex" xmlns:wpg="http://schemas.microsoft.com/office/word/2010/wordprocessingGroup" xmlns:wpi="http://schemas.microsoft.com/office/word/2010/wordprocessingInk" xmlns:wne="http://schemas.microsoft.com/office/word/2006/wordml" xmlns:wps="http://schemas.microsoft.com/office/word/2010/wordprocessingShape" mc:Ignorable="w14 w15 w16se wp14">
+  <w:p>
+    <w:pPr>
+      <w:pStyle w:val="a7"/>
+      <w:jc w:val="center"/>
+      <w:rPr>
+        <w:lang w:val="ru-RU"/>
+      </w:rPr>
+    </w:pPr>
+    <w:r>
+      <w:rPr>
+        <w:lang w:val="ru-RU"/>
+      </w:rPr>
+      <w:t>Никжний колонтитул</w:t>
+    </w:r>
+  </w:p>
+  <w:p>
+    <w:pPr>
+      <w:pStyle w:val="a7"/>
+      <w:rPr>
+        <w:lang w:val="ru-RU"/>
+      </w:rPr>
+    </w:pPr>
+  </w:p>
+</w:ftr>
+</file>
+
+<file path=word/footer3.xml><?xml version="1.0" encoding="utf-8"?>
+<w:ftr xmlns:wpc="http://schemas.microsoft.com/office/word/2010/wordprocessingCanvas" xmlns:cx="http://schemas.microsoft.com/office/drawing/2014/chartex" xmlns:mc="http://schemas.openxmlformats.org/markup-compatibility/2006" xmlns:o="urn:schemas-microsoft-com:office:office" xmlns:r="http://schemas.openxmlformats.org/officeDocument/2006/relationships" xmlns:m="http://schemas.openxmlformats.org/officeDocument/2006/math" xmlns:v="urn:schemas-microsoft-com:vml" xmlns:wp14="http://schemas.microsoft.com/office/word/2010/wordprocessingDrawing" xmlns:wp="http://schemas.openxmlformats.org/drawingml/2006/wordprocessingDrawing" xmlns:w10="urn:schemas-microsoft-com:office:word" xmlns:w="http://schemas.openxmlformats.org/wordprocessingml/2006/main" xmlns:w14="http://schemas.microsoft.com/office/word/2010/wordml" xmlns:w15="http://schemas.microsoft.com/office/word/2012/wordml" xmlns:w16se="http://schemas.microsoft.com/office/word/2015/wordml/symex" xmlns:wpg="http://schemas.microsoft.com/office/word/2010/wordprocessingGroup" xmlns:wpi="http://schemas.microsoft.com/office/word/2010/wordprocessingInk" xmlns:wne="http://schemas.microsoft.com/office/word/2006/wordml" xmlns:wps="http://schemas.microsoft.com/office/word/2010/wordprocessingShape" mc:Ignorable="w14 w15 w16se wp14">
+  <w:p>
+    <w:pPr>
+      <w:pStyle w:val="a7"/>
+    </w:pPr>
+  </w:p>
+</w:ftr>
+</file>
+
+<file path=word/footnotes.xml><?xml version="1.0" encoding="utf-8"?>
+<w:footnotes xmlns:wpc="http://schemas.microsoft.com/office/word/2010/wordprocessingCanvas" xmlns:cx="http://schemas.microsoft.com/office/drawing/2014/chartex" xmlns:mc="http://schemas.openxmlformats.org/markup-compatibility/2006" xmlns:o="urn:schemas-microsoft-com:office:office" xmlns:r="http://schemas.openxmlformats.org/officeDocument/2006/relationships" xmlns:m="http://schemas.openxmlformats.org/officeDocument/2006/math" xmlns:v="urn:schemas-microsoft-com:vml" xmlns:wp14="http://schemas.microsoft.com/office/word/2010/wordprocessingDrawing" xmlns:wp="http://schemas.openxmlformats.org/drawingml/2006/wordprocessingDrawing" xmlns:w10="urn:schemas-microsoft-com:office:word" xmlns:w="http://schemas.openxmlformats.org/wordprocessingml/2006/main" xmlns:w14="http://schemas.microsoft.com/office/word/2010/wordml" xmlns:w15="http://schemas.microsoft.com/office/word/2012/wordml" xmlns:w16se="http://schemas.microsoft.com/office/word/2015/wordml/symex" xmlns:wpg="http://schemas.microsoft.com/office/word/2010/wordprocessingGroup" xmlns:wpi="http://schemas.microsoft.com/office/word/2010/wordprocessingInk" xmlns:wne="http://schemas.microsoft.com/office/word/2006/wordml" xmlns:wps="http://schemas.microsoft.com/office/word/2010/wordprocessingShape" mc:Ignorable="w14 w15 w16se wp14">
+  <w:footnote w:type="separator" w:id="-1">
+    <w:p>
+      <w:pPr>
+        <w:spacing w:after="0" w:line="240" w:lineRule="auto"/>
+      </w:pPr>
+      <w:r>
+        <w:separator/>
+      </w:r>
+    </w:p>
+  </w:footnote>
+  <w:footnote w:type="continuationSeparator" w:id="0">
+    <w:p>
+      <w:pPr>
+        <w:spacing w:after="0" w:line="240" w:lineRule="auto"/>
+      </w:pPr>
+      <w:r>
+        <w:continuationSeparator/>
+      </w:r>
+    </w:p>
+  </w:footnote>
+</w:footnotes>
+</file>
+
+<file path=word/header1.xml><?xml version="1.0" encoding="utf-8"?>
+<w:hdr xmlns:wpc="http://schemas.microsoft.com/office/word/2010/wordprocessingCanvas" xmlns:cx="http://schemas.microsoft.com/office/drawing/2014/chartex" xmlns:mc="http://schemas.openxmlformats.org/markup-compatibility/2006" xmlns:o="urn:schemas-microsoft-com:office:office" xmlns:r="http://schemas.openxmlformats.org/officeDocument/2006/relationships" xmlns:m="http://schemas.openxmlformats.org/officeDocument/2006/math" xmlns:v="urn:schemas-microsoft-com:vml" xmlns:wp14="http://schemas.microsoft.com/office/word/2010/wordprocessingDrawing" xmlns:wp="http://schemas.openxmlformats.org/drawingml/2006/wordprocessingDrawing" xmlns:w10="urn:schemas-microsoft-com:office:word" xmlns:w="http://schemas.openxmlformats.org/wordprocessingml/2006/main" xmlns:w14="http://schemas.microsoft.com/office/word/2010/wordml" xmlns:w15="http://schemas.microsoft.com/office/word/2012/wordml" xmlns:w16se="http://schemas.microsoft.com/office/word/2015/wordml/symex" xmlns:wpg="http://schemas.microsoft.com/office/word/2010/wordprocessingGroup" xmlns:wpi="http://schemas.microsoft.com/office/word/2010/wordprocessingInk" xmlns:wne="http://schemas.microsoft.com/office/word/2006/wordml" xmlns:wps="http://schemas.microsoft.com/office/word/2010/wordprocessingShape" mc:Ignorable="w14 w15 w16se wp14">
+  <w:p>
+    <w:pPr>
+      <w:pStyle w:val="a5"/>
+    </w:pPr>
+  </w:p>
+</w:hdr>
+</file>
+
+<file path=word/header2.xml><?xml version="1.0" encoding="utf-8"?>
+<w:hdr xmlns:wpc="http://schemas.microsoft.com/office/word/2010/wordprocessingCanvas" xmlns:cx="http://schemas.microsoft.com/office/drawing/2014/chartex" xmlns:mc="http://schemas.openxmlformats.org/markup-compatibility/2006" xmlns:o="urn:schemas-microsoft-com:office:office" xmlns:r="http://schemas.openxmlformats.org/officeDocument/2006/relationships" xmlns:m="http://schemas.openxmlformats.org/officeDocument/2006/math" xmlns:v="urn:schemas-microsoft-com:vml" xmlns:wp14="http://schemas.microsoft.com/office/word/2010/wordprocessingDrawing" xmlns:wp="http://schemas.openxmlformats.org/drawingml/2006/wordprocessingDrawing" xmlns:w10="urn:schemas-microsoft-com:office:word" xmlns:w="http://schemas.openxmlformats.org/wordprocessingml/2006/main" xmlns:w14="http://schemas.microsoft.com/office/word/2010/wordml" xmlns:w15="http://schemas.microsoft.com/office/word/2012/wordml" xmlns:w16se="http://schemas.microsoft.com/office/word/2015/wordml/symex" xmlns:wpg="http://schemas.microsoft.com/office/word/2010/wordprocessingGroup" xmlns:wpi="http://schemas.microsoft.com/office/word/2010/wordprocessingInk" xmlns:wne="http://schemas.microsoft.com/office/word/2006/wordml" xmlns:wps="http://schemas.microsoft.com/office/word/2010/wordprocessingShape" mc:Ignorable="w14 w15 w16se wp14">
+  <w:p>
+    <w:pPr>
+      <w:pStyle w:val="a5"/>
+      <w:jc w:val="center"/>
+    </w:pPr>
+    <w:r>
+      <w:rPr>
+        <w:lang w:val="ru-RU"/>
+      </w:rPr>
+      <w:t>Верхний колонтитул</w:t>
+    </w:r>
+  </w:p>
+  <w:p>
+    <w:pPr>
+      <w:pStyle w:val="a5"/>
+    </w:pPr>
+  </w:p>
+</w:hdr>
+</file>
+
+<file path=word/header3.xml><?xml version="1.0" encoding="utf-8"?>
+<w:hdr xmlns:wpc="http://schemas.microsoft.com/office/word/2010/wordprocessingCanvas" xmlns:cx="http://schemas.microsoft.com/office/drawing/2014/chartex" xmlns:mc="http://schemas.openxmlformats.org/markup-compatibility/2006" xmlns:o="urn:schemas-microsoft-com:office:office" xmlns:r="http://schemas.openxmlformats.org/officeDocument/2006/relationships" xmlns:m="http://schemas.openxmlformats.org/officeDocument/2006/math" xmlns:v="urn:schemas-microsoft-com:vml" xmlns:wp14="http://schemas.microsoft.com/office/word/2010/wordprocessingDrawing" xmlns:wp="http://schemas.openxmlformats.org/drawingml/2006/wordprocessingDrawing" xmlns:w10="urn:schemas-microsoft-com:office:word" xmlns:w="http://schemas.openxmlformats.org/wordprocessingml/2006/main" xmlns:w14="http://schemas.microsoft.com/office/word/2010/wordml" xmlns:w15="http://schemas.microsoft.com/office/word/2012/wordml" xmlns:w16se="http://schemas.microsoft.com/office/word/2015/wordml/symex" xmlns:wpg="http://schemas.microsoft.com/office/word/2010/wordprocessingGroup" xmlns:wpi="http://schemas.microsoft.com/office/word/2010/wordprocessingInk" xmlns:wne="http://schemas.microsoft.com/office/word/2006/wordml" xmlns:wps="http://schemas.microsoft.com/office/word/2010/wordprocessingShape" mc:Ignorable="w14 w15 w16se wp14">
+  <w:p>
+    <w:pPr>
+      <w:pStyle w:val="a5"/>
+    </w:pPr>
+  </w:p>
+</w:hdr>
 </file>
 
 <file path=word/numbering.xml><?xml version="1.0" encoding="utf-8"?>
@@ -940,6 +1236,60 @@
       </w:tblBorders>
     </w:tblPr>
   </w:style>
+  <w:style w:type="paragraph" w:styleId="a5">
+    <w:name w:val="header"/>
+    <w:basedOn w:val="a"/>
+    <w:link w:val="a6"/>
+    <w:uiPriority w:val="99"/>
+    <w:unhideWhenUsed/>
+    <w:rsid w:val="00A66D24"/>
+    <w:pPr>
+      <w:tabs>
+        <w:tab w:val="center" w:pos="4677"/>
+        <w:tab w:val="right" w:pos="9355"/>
+      </w:tabs>
+      <w:spacing w:after="0" w:line="240" w:lineRule="auto"/>
+    </w:pPr>
+  </w:style>
+  <w:style w:type="character" w:customStyle="1" w:styleId="a6">
+    <w:name w:val="Верхний колонтитул Знак"/>
+    <w:basedOn w:val="a0"/>
+    <w:link w:val="a5"/>
+    <w:uiPriority w:val="99"/>
+    <w:rsid w:val="00A66D24"/>
+    <w:rPr>
+      <w:rFonts w:ascii="Times New Roman" w:eastAsiaTheme="minorEastAsia" w:hAnsi="Times New Roman"/>
+      <w:sz w:val="28"/>
+      <w:lang w:val="en-US"/>
+    </w:rPr>
+  </w:style>
+  <w:style w:type="paragraph" w:styleId="a7">
+    <w:name w:val="footer"/>
+    <w:basedOn w:val="a"/>
+    <w:link w:val="a8"/>
+    <w:uiPriority w:val="99"/>
+    <w:unhideWhenUsed/>
+    <w:rsid w:val="00A66D24"/>
+    <w:pPr>
+      <w:tabs>
+        <w:tab w:val="center" w:pos="4677"/>
+        <w:tab w:val="right" w:pos="9355"/>
+      </w:tabs>
+      <w:spacing w:after="0" w:line="240" w:lineRule="auto"/>
+    </w:pPr>
+  </w:style>
+  <w:style w:type="character" w:customStyle="1" w:styleId="a8">
+    <w:name w:val="Нижний колонтитул Знак"/>
+    <w:basedOn w:val="a0"/>
+    <w:link w:val="a7"/>
+    <w:uiPriority w:val="99"/>
+    <w:rsid w:val="00A66D24"/>
+    <w:rPr>
+      <w:rFonts w:ascii="Times New Roman" w:eastAsiaTheme="minorEastAsia" w:hAnsi="Times New Roman"/>
+      <w:sz w:val="28"/>
+      <w:lang w:val="en-US"/>
+    </w:rPr>
+  </w:style>
 </w:styles>
 </file>
 

</xml_diff>